<commit_message>
Add a link to textbook, QR code.
</commit_message>
<xml_diff>
--- a/textbook.docx
+++ b/textbook.docx
@@ -109,7 +109,7 @@
       <w:pPr>
         <w:pStyle w:val="a3"/>
         <w:rPr>
-          <w:rFonts w:ascii="メイリオ" w:eastAsia="メイリオ" w:hAnsi="メイリオ"/>
+          <w:rFonts w:ascii="メイリオ" w:eastAsia="メイリオ" w:hAnsi="メイリオ" w:hint="eastAsia"/>
           <w:lang w:eastAsia="ja-JP"/>
         </w:rPr>
       </w:pPr>
@@ -118,7 +118,7 @@
       <w:pPr>
         <w:pStyle w:val="a3"/>
         <w:rPr>
-          <w:rFonts w:ascii="メイリオ" w:eastAsia="メイリオ" w:hAnsi="メイリオ"/>
+          <w:rFonts w:ascii="メイリオ" w:eastAsia="メイリオ" w:hAnsi="メイリオ" w:hint="eastAsia"/>
           <w:lang w:eastAsia="ja-JP"/>
         </w:rPr>
       </w:pPr>
@@ -127,28 +127,112 @@
       <w:pPr>
         <w:pStyle w:val="a3"/>
         <w:rPr>
-          <w:rFonts w:ascii="メイリオ" w:eastAsia="メイリオ" w:hAnsi="メイリオ"/>
-          <w:lang w:eastAsia="ja-JP"/>
-        </w:rPr>
-      </w:pPr>
+          <w:rFonts w:ascii="メイリオ" w:eastAsia="メイリオ" w:hAnsi="メイリオ" w:hint="eastAsia"/>
+          <w:lang w:eastAsia="ja-JP"/>
+        </w:rPr>
+      </w:pPr>
+      <w:r>
+        <w:rPr>
+          <w:rFonts w:ascii="メイリオ" w:eastAsia="メイリオ" w:hAnsi="メイリオ"/>
+          <w:lang w:eastAsia="ja-JP"/>
+        </w:rPr>
+        <w:tab/>
+      </w:r>
+      <w:r>
+        <w:rPr>
+          <w:rFonts w:ascii="メイリオ" w:eastAsia="メイリオ" w:hAnsi="メイリオ" w:hint="eastAsia"/>
+          <w:lang w:eastAsia="ja-JP"/>
+        </w:rPr>
+        <w:t>この資料は下記からダウンロードできます。</w:t>
+      </w:r>
     </w:p>
     <w:p>
       <w:pPr>
         <w:pStyle w:val="a3"/>
-        <w:rPr>
-          <w:rFonts w:ascii="メイリオ" w:eastAsia="メイリオ" w:hAnsi="メイリオ"/>
-          <w:lang w:eastAsia="ja-JP"/>
-        </w:rPr>
-      </w:pPr>
+        <w:jc w:val="center"/>
+        <w:rPr>
+          <w:rFonts w:ascii="メイリオ" w:eastAsia="メイリオ" w:hAnsi="メイリオ"/>
+          <w:lang w:eastAsia="ja-JP"/>
+        </w:rPr>
+      </w:pPr>
+      <w:hyperlink r:id="rId7" w:history="1">
+        <w:r>
+          <w:rPr>
+            <w:rStyle w:val="af"/>
+            <w:rFonts w:ascii="メイリオ" w:eastAsia="メイリオ" w:hAnsi="メイリオ"/>
+            <w:sz w:val="20"/>
+            <w:szCs w:val="20"/>
+            <w:lang w:eastAsia="ja-JP"/>
+          </w:rPr>
+          <w:t>https://github.com/MizunoYouki/hear-and-play/raw/master/textbook.docx</w:t>
+        </w:r>
+      </w:hyperlink>
     </w:p>
     <w:p>
       <w:pPr>
         <w:pStyle w:val="a3"/>
-        <w:rPr>
-          <w:rFonts w:ascii="メイリオ" w:eastAsia="メイリオ" w:hAnsi="メイリオ"/>
-          <w:lang w:eastAsia="ja-JP"/>
-        </w:rPr>
-      </w:pPr>
+        <w:jc w:val="center"/>
+        <w:rPr>
+          <w:rFonts w:ascii="メイリオ" w:eastAsia="メイリオ" w:hAnsi="メイリオ" w:hint="eastAsia"/>
+          <w:lang w:eastAsia="ja-JP"/>
+        </w:rPr>
+      </w:pPr>
+      <w:r>
+        <w:rPr>
+          <w:rFonts w:ascii="メイリオ" w:eastAsia="メイリオ" w:hAnsi="メイリオ" w:hint="eastAsia"/>
+          <w:noProof/>
+        </w:rPr>
+        <w:drawing>
+          <wp:inline distT="0" distB="0" distL="0" distR="0" wp14:anchorId="5ABAEE3C" wp14:editId="50526769">
+            <wp:extent cx="866775" cy="866775"/>
+            <wp:effectExtent l="0" t="0" r="0" b="0"/>
+            <wp:docPr id="1" name="図 1" descr="C:\Users\mizun\AppData\Local\Microsoft\Windows\INetCache\Content.MSO\300D4592.tmp"/>
+            <wp:cNvGraphicFramePr>
+              <a:graphicFrameLocks xmlns:a="http://schemas.openxmlformats.org/drawingml/2006/main" noChangeAspect="1"/>
+            </wp:cNvGraphicFramePr>
+            <a:graphic xmlns:a="http://schemas.openxmlformats.org/drawingml/2006/main">
+              <a:graphicData uri="http://schemas.openxmlformats.org/drawingml/2006/picture">
+                <pic:pic xmlns:pic="http://schemas.openxmlformats.org/drawingml/2006/picture">
+                  <pic:nvPicPr>
+                    <pic:cNvPr id="0" name="Picture 8" descr="C:\Users\mizun\AppData\Local\Microsoft\Windows\INetCache\Content.MSO\300D4592.tmp"/>
+                    <pic:cNvPicPr>
+                      <a:picLocks noChangeAspect="1" noChangeArrowheads="1"/>
+                    </pic:cNvPicPr>
+                  </pic:nvPicPr>
+                  <pic:blipFill>
+                    <a:blip r:embed="rId8" cstate="print">
+                      <a:extLst>
+                        <a:ext uri="{28A0092B-C50C-407E-A947-70E740481C1C}">
+                          <a14:useLocalDpi xmlns:a14="http://schemas.microsoft.com/office/drawing/2010/main" val="0"/>
+                        </a:ext>
+                      </a:extLst>
+                    </a:blip>
+                    <a:srcRect/>
+                    <a:stretch>
+                      <a:fillRect/>
+                    </a:stretch>
+                  </pic:blipFill>
+                  <pic:spPr bwMode="auto">
+                    <a:xfrm>
+                      <a:off x="0" y="0"/>
+                      <a:ext cx="866775" cy="866775"/>
+                    </a:xfrm>
+                    <a:prstGeom prst="rect">
+                      <a:avLst/>
+                    </a:prstGeom>
+                    <a:noFill/>
+                    <a:ln>
+                      <a:noFill/>
+                    </a:ln>
+                  </pic:spPr>
+                </pic:pic>
+              </a:graphicData>
+            </a:graphic>
+          </wp:inline>
+        </w:drawing>
+      </w:r>
+      <w:bookmarkStart w:id="0" w:name="_GoBack"/>
+      <w:bookmarkEnd w:id="0"/>
     </w:p>
     <w:p>
       <w:pPr>
@@ -158,25 +242,7 @@
           <w:lang w:eastAsia="ja-JP"/>
         </w:rPr>
       </w:pPr>
-    </w:p>
-    <w:p>
-      <w:pPr>
-        <w:pStyle w:val="a3"/>
-        <w:rPr>
-          <w:rFonts w:ascii="メイリオ" w:eastAsia="メイリオ" w:hAnsi="メイリオ"/>
-          <w:lang w:eastAsia="ja-JP"/>
-        </w:rPr>
-      </w:pPr>
-    </w:p>
-    <w:p>
-      <w:pPr>
-        <w:pStyle w:val="a3"/>
-        <w:rPr>
-          <w:rFonts w:ascii="メイリオ" w:eastAsia="メイリオ" w:hAnsi="メイリオ"/>
-          <w:lang w:eastAsia="ja-JP"/>
-        </w:rPr>
-      </w:pPr>
-      <w:hyperlink r:id="rId7"/>
+      <w:hyperlink r:id="rId9"/>
     </w:p>
     <w:p>
       <w:pPr>
@@ -1470,9 +1536,9 @@
                   <o:lock v:ext="edit" aspectratio="t"/>
                 </v:shapetype>
                 <v:shape id="_x0000_i1025" type="#_x0000_t75" style="width:175.5pt;height:61.5pt" o:ole="">
-                  <v:imagedata r:id="rId8" o:title=""/>
+                  <v:imagedata r:id="rId10" o:title=""/>
                 </v:shape>
-                <o:OLEObject Type="Embed" ProgID="PBrush" ShapeID="_x0000_i1025" DrawAspect="Content" ObjectID="_1638259673" r:id="rId9"/>
+                <o:OLEObject Type="Embed" ProgID="PBrush" ShapeID="_x0000_i1025" DrawAspect="Content" ObjectID="_1638259296" r:id="rId11"/>
               </w:object>
             </w:r>
           </w:p>
@@ -1594,9 +1660,9 @@
               </w:rPr>
               <w:object w:dxaOrig="3492" w:dyaOrig="1236" w14:anchorId="070523BD">
                 <v:shape id="_x0000_i1026" type="#_x0000_t75" style="width:174.75pt;height:61.5pt" o:ole="">
-                  <v:imagedata r:id="rId10" o:title=""/>
+                  <v:imagedata r:id="rId12" o:title=""/>
                 </v:shape>
-                <o:OLEObject Type="Embed" ProgID="PBrush" ShapeID="_x0000_i1026" DrawAspect="Content" ObjectID="_1638259674" r:id="rId11"/>
+                <o:OLEObject Type="Embed" ProgID="PBrush" ShapeID="_x0000_i1026" DrawAspect="Content" ObjectID="_1638259297" r:id="rId13"/>
               </w:object>
             </w:r>
           </w:p>
@@ -1722,9 +1788,9 @@
               </w:rPr>
               <w:object w:dxaOrig="3540" w:dyaOrig="1212" w14:anchorId="132F93CA">
                 <v:shape id="_x0000_i1027" type="#_x0000_t75" style="width:177pt;height:60.75pt" o:ole="">
-                  <v:imagedata r:id="rId12" o:title=""/>
+                  <v:imagedata r:id="rId14" o:title=""/>
                 </v:shape>
-                <o:OLEObject Type="Embed" ProgID="PBrush" ShapeID="_x0000_i1027" DrawAspect="Content" ObjectID="_1638259675" r:id="rId13"/>
+                <o:OLEObject Type="Embed" ProgID="PBrush" ShapeID="_x0000_i1027" DrawAspect="Content" ObjectID="_1638259298" r:id="rId15"/>
               </w:object>
             </w:r>
           </w:p>
@@ -1847,9 +1913,9 @@
               </w:rPr>
               <w:object w:dxaOrig="3528" w:dyaOrig="1212" w14:anchorId="581896CB">
                 <v:shape id="_x0000_i1028" type="#_x0000_t75" style="width:176.25pt;height:60.75pt" o:ole="">
-                  <v:imagedata r:id="rId14" o:title=""/>
+                  <v:imagedata r:id="rId16" o:title=""/>
                 </v:shape>
-                <o:OLEObject Type="Embed" ProgID="PBrush" ShapeID="_x0000_i1028" DrawAspect="Content" ObjectID="_1638259676" r:id="rId15"/>
+                <o:OLEObject Type="Embed" ProgID="PBrush" ShapeID="_x0000_i1028" DrawAspect="Content" ObjectID="_1638259299" r:id="rId17"/>
               </w:object>
             </w:r>
           </w:p>
@@ -1975,9 +2041,9 @@
               </w:rPr>
               <w:object w:dxaOrig="3504" w:dyaOrig="1224" w14:anchorId="0003F01A">
                 <v:shape id="_x0000_i1029" type="#_x0000_t75" style="width:175.5pt;height:61.5pt" o:ole="">
-                  <v:imagedata r:id="rId16" o:title=""/>
+                  <v:imagedata r:id="rId18" o:title=""/>
                 </v:shape>
-                <o:OLEObject Type="Embed" ProgID="PBrush" ShapeID="_x0000_i1029" DrawAspect="Content" ObjectID="_1638259677" r:id="rId17"/>
+                <o:OLEObject Type="Embed" ProgID="PBrush" ShapeID="_x0000_i1029" DrawAspect="Content" ObjectID="_1638259300" r:id="rId19"/>
               </w:object>
             </w:r>
           </w:p>
@@ -2100,9 +2166,9 @@
               </w:rPr>
               <w:object w:dxaOrig="3504" w:dyaOrig="1224" w14:anchorId="7C5BBE28">
                 <v:shape id="_x0000_i1030" type="#_x0000_t75" style="width:175.5pt;height:61.5pt" o:ole="">
-                  <v:imagedata r:id="rId18" o:title=""/>
+                  <v:imagedata r:id="rId20" o:title=""/>
                 </v:shape>
-                <o:OLEObject Type="Embed" ProgID="PBrush" ShapeID="_x0000_i1030" DrawAspect="Content" ObjectID="_1638259678" r:id="rId19"/>
+                <o:OLEObject Type="Embed" ProgID="PBrush" ShapeID="_x0000_i1030" DrawAspect="Content" ObjectID="_1638259301" r:id="rId21"/>
               </w:object>
             </w:r>
           </w:p>
@@ -2228,9 +2294,9 @@
               </w:rPr>
               <w:object w:dxaOrig="3504" w:dyaOrig="1200" w14:anchorId="1147B0F0">
                 <v:shape id="_x0000_i1031" type="#_x0000_t75" style="width:175.5pt;height:60pt" o:ole="">
-                  <v:imagedata r:id="rId20" o:title=""/>
+                  <v:imagedata r:id="rId22" o:title=""/>
                 </v:shape>
-                <o:OLEObject Type="Embed" ProgID="PBrush" ShapeID="_x0000_i1031" DrawAspect="Content" ObjectID="_1638259679" r:id="rId21"/>
+                <o:OLEObject Type="Embed" ProgID="PBrush" ShapeID="_x0000_i1031" DrawAspect="Content" ObjectID="_1638259302" r:id="rId23"/>
               </w:object>
             </w:r>
           </w:p>
@@ -2911,7 +2977,7 @@
       <w:pPr>
         <w:ind w:firstLineChars="950" w:firstLine="1900"/>
         <w:rPr>
-          <w:rFonts w:ascii="メイリオ" w:eastAsia="メイリオ" w:hAnsi="メイリオ" w:hint="eastAsia"/>
+          <w:rFonts w:ascii="メイリオ" w:eastAsia="メイリオ" w:hAnsi="メイリオ"/>
           <w:lang w:eastAsia="ja-JP"/>
         </w:rPr>
       </w:pPr>
@@ -3263,7 +3329,7 @@
     <w:p>
       <w:pPr>
         <w:rPr>
-          <w:rFonts w:ascii="メイリオ" w:eastAsia="メイリオ" w:hAnsi="メイリオ" w:hint="eastAsia"/>
+          <w:rFonts w:ascii="メイリオ" w:eastAsia="メイリオ" w:hAnsi="メイリオ"/>
           <w:lang w:eastAsia="ja-JP"/>
         </w:rPr>
       </w:pPr>
@@ -3743,7 +3809,7 @@
     <w:p>
       <w:pPr>
         <w:rPr>
-          <w:rFonts w:ascii="メイリオ" w:eastAsia="メイリオ" w:hAnsi="メイリオ" w:hint="eastAsia"/>
+          <w:rFonts w:ascii="メイリオ" w:eastAsia="メイリオ" w:hAnsi="メイリオ"/>
           <w:lang w:eastAsia="ja-JP"/>
         </w:rPr>
       </w:pPr>
@@ -4282,7 +4348,7 @@
           <w:lang w:eastAsia="ja-JP"/>
         </w:rPr>
       </w:pPr>
-      <w:bookmarkStart w:id="0" w:name="車にはねられることはなくなったけど道路を渡れなくなったの"/>
+      <w:bookmarkStart w:id="1" w:name="車にはねられることはなくなったけど道路を渡れなくなったの"/>
       <w:r>
         <w:rPr>
           <w:rFonts w:ascii="メイリオ" w:eastAsia="メイリオ" w:hAnsi="メイリオ"/>
@@ -4354,7 +4420,7 @@
         </w:rPr>
         <w:t>かけまわる</w:t>
       </w:r>
-      <w:bookmarkEnd w:id="0"/>
+      <w:bookmarkEnd w:id="1"/>
     </w:p>
     <w:p>
       <w:pPr>
@@ -4760,7 +4826,7 @@
     <w:p>
       <w:pPr>
         <w:rPr>
-          <w:rFonts w:ascii="メイリオ" w:eastAsia="メイリオ" w:hAnsi="メイリオ" w:hint="eastAsia"/>
+          <w:rFonts w:ascii="メイリオ" w:eastAsia="メイリオ" w:hAnsi="メイリオ"/>
           <w:caps/>
           <w:spacing w:val="15"/>
           <w:lang w:eastAsia="ja-JP"/>
@@ -5373,21 +5439,7 @@
           <w:lang w:eastAsia="ja-JP"/>
         </w:rPr>
         <w:lastRenderedPageBreak/>
-        <w:t>（</w:t>
-      </w:r>
-      <w:r>
-        <w:rPr>
-          <w:rFonts w:ascii="メイリオ" w:eastAsia="メイリオ" w:hAnsi="メイリオ" w:hint="eastAsia"/>
-          <w:lang w:eastAsia="ja-JP"/>
-        </w:rPr>
-        <w:t>一番低い音を探して弾いてみよう</w:t>
-      </w:r>
-      <w:r>
-        <w:rPr>
-          <w:rFonts w:ascii="メイリオ" w:eastAsia="メイリオ" w:hAnsi="メイリオ" w:hint="eastAsia"/>
-          <w:lang w:eastAsia="ja-JP"/>
-        </w:rPr>
-        <w:t>）</w:t>
+        <w:t>（一番低い音を探して弾いてみよう）</w:t>
       </w:r>
     </w:p>
     <w:p>
@@ -6858,25 +6910,7 @@
           <w:szCs w:val="28"/>
           <w:lang w:eastAsia="ja-JP"/>
         </w:rPr>
-        <w:t xml:space="preserve">           </w:t>
-      </w:r>
-      <w:r>
-        <w:rPr>
-          <w:rFonts w:ascii="メイリオ" w:eastAsia="メイリオ" w:hAnsi="メイリオ"/>
-          <w:sz w:val="28"/>
-          <w:szCs w:val="28"/>
-          <w:lang w:eastAsia="ja-JP"/>
-        </w:rPr>
-        <w:t>1</w:t>
-      </w:r>
-      <w:r>
-        <w:rPr>
-          <w:rFonts w:ascii="メイリオ" w:eastAsia="メイリオ" w:hAnsi="メイリオ"/>
-          <w:sz w:val="28"/>
-          <w:szCs w:val="28"/>
-          <w:lang w:eastAsia="ja-JP"/>
-        </w:rPr>
-        <w:t xml:space="preserve">         </w:t>
+        <w:t xml:space="preserve">           1         </w:t>
       </w:r>
       <w:r>
         <w:rPr>
@@ -6988,21 +7022,7 @@
           <w:lang w:eastAsia="ja-JP"/>
         </w:rPr>
         <w:lastRenderedPageBreak/>
-        <w:t>（</w:t>
-      </w:r>
-      <w:r>
-        <w:rPr>
-          <w:rFonts w:ascii="メイリオ" w:eastAsia="メイリオ" w:hAnsi="メイリオ" w:hint="eastAsia"/>
-          <w:lang w:eastAsia="ja-JP"/>
-        </w:rPr>
-        <w:t>和音で</w:t>
-      </w:r>
-      <w:r>
-        <w:rPr>
-          <w:rFonts w:ascii="メイリオ" w:eastAsia="メイリオ" w:hAnsi="メイリオ" w:hint="eastAsia"/>
-          <w:lang w:eastAsia="ja-JP"/>
-        </w:rPr>
-        <w:t>弾いてみよう）</w:t>
+        <w:t>（和音で弾いてみよう）</w:t>
       </w:r>
     </w:p>
     <w:p>
@@ -8312,7 +8332,7 @@
     <w:p>
       <w:pPr>
         <w:rPr>
-          <w:rFonts w:ascii="メイリオ" w:eastAsia="メイリオ" w:hAnsi="メイリオ" w:hint="eastAsia"/>
+          <w:rFonts w:ascii="メイリオ" w:eastAsia="メイリオ" w:hAnsi="メイリオ"/>
           <w:caps/>
           <w:spacing w:val="15"/>
           <w:lang w:eastAsia="ja-JP"/>
@@ -8875,7 +8895,7 @@
     <w:p>
       <w:pPr>
         <w:rPr>
-          <w:rFonts w:ascii="メイリオ" w:eastAsia="メイリオ" w:hAnsi="メイリオ" w:hint="eastAsia"/>
+          <w:rFonts w:ascii="メイリオ" w:eastAsia="メイリオ" w:hAnsi="メイリオ"/>
           <w:lang w:eastAsia="ja-JP"/>
         </w:rPr>
       </w:pPr>
@@ -9597,8 +9617,6 @@
           <w:lang w:eastAsia="ja-JP"/>
         </w:rPr>
       </w:pPr>
-      <w:bookmarkStart w:id="1" w:name="_GoBack"/>
-      <w:bookmarkEnd w:id="1"/>
       <w:r>
         <w:rPr>
           <w:rFonts w:ascii="メイリオ" w:eastAsia="メイリオ" w:hAnsi="メイリオ" w:hint="eastAsia"/>
@@ -9942,28 +9960,7 @@
           <w:rFonts w:ascii="メイリオ" w:eastAsia="メイリオ" w:hAnsi="メイリオ" w:hint="eastAsia"/>
           <w:lang w:eastAsia="ja-JP"/>
         </w:rPr>
-        <w:t xml:space="preserve">　　　　　　　　</w:t>
-      </w:r>
-      <w:r>
-        <w:rPr>
-          <w:rFonts w:ascii="メイリオ" w:eastAsia="メイリオ" w:hAnsi="メイリオ" w:hint="eastAsia"/>
-          <w:lang w:eastAsia="ja-JP"/>
-        </w:rPr>
-        <w:t xml:space="preserve"> |</w:t>
-      </w:r>
-      <w:r>
-        <w:rPr>
-          <w:rFonts w:ascii="メイリオ" w:eastAsia="メイリオ" w:hAnsi="メイリオ" w:hint="eastAsia"/>
-          <w:lang w:eastAsia="ja-JP"/>
-        </w:rPr>
-        <w:t xml:space="preserve">　　　　　　　</w:t>
-      </w:r>
-      <w:r>
-        <w:rPr>
-          <w:rFonts w:ascii="メイリオ" w:eastAsia="メイリオ" w:hAnsi="メイリオ" w:hint="eastAsia"/>
-          <w:lang w:eastAsia="ja-JP"/>
-        </w:rPr>
-        <w:t xml:space="preserve">　 |</w:t>
+        <w:t xml:space="preserve">　　　　　　　　 |　　　　　　　　 |</w:t>
       </w:r>
       <w:r>
         <w:rPr>
@@ -9977,56 +9974,7 @@
           <w:rFonts w:ascii="メイリオ" w:eastAsia="メイリオ" w:hAnsi="メイリオ" w:hint="eastAsia"/>
           <w:lang w:eastAsia="ja-JP"/>
         </w:rPr>
-        <w:t xml:space="preserve">　</w:t>
-      </w:r>
-      <w:r>
-        <w:rPr>
-          <w:rFonts w:ascii="メイリオ" w:eastAsia="メイリオ" w:hAnsi="メイリオ" w:hint="eastAsia"/>
-          <w:lang w:eastAsia="ja-JP"/>
-        </w:rPr>
-        <w:t xml:space="preserve">　</w:t>
-      </w:r>
-      <w:r>
-        <w:rPr>
-          <w:rFonts w:ascii="メイリオ" w:eastAsia="メイリオ" w:hAnsi="メイリオ" w:hint="eastAsia"/>
-          <w:lang w:eastAsia="ja-JP"/>
-        </w:rPr>
-        <w:t xml:space="preserve">　</w:t>
-      </w:r>
-      <w:r>
-        <w:rPr>
-          <w:rFonts w:ascii="メイリオ" w:eastAsia="メイリオ" w:hAnsi="メイリオ" w:hint="eastAsia"/>
-          <w:lang w:eastAsia="ja-JP"/>
-        </w:rPr>
-        <w:t xml:space="preserve">　</w:t>
-      </w:r>
-      <w:r>
-        <w:rPr>
-          <w:rFonts w:ascii="メイリオ" w:eastAsia="メイリオ" w:hAnsi="メイリオ" w:hint="eastAsia"/>
-          <w:lang w:eastAsia="ja-JP"/>
-        </w:rPr>
-        <w:t xml:space="preserve">　</w:t>
-      </w:r>
-      <w:r>
-        <w:rPr>
-          <w:rFonts w:ascii="メイリオ" w:eastAsia="メイリオ" w:hAnsi="メイリオ" w:hint="eastAsia"/>
-          <w:lang w:eastAsia="ja-JP"/>
-        </w:rPr>
-        <w:t xml:space="preserve">　</w:t>
-      </w:r>
-      <w:r>
-        <w:rPr>
-          <w:rFonts w:ascii="メイリオ" w:eastAsia="メイリオ" w:hAnsi="メイリオ" w:hint="eastAsia"/>
-          <w:lang w:eastAsia="ja-JP"/>
-        </w:rPr>
-        <w:t xml:space="preserve">　　　</w:t>
-      </w:r>
-      <w:r>
-        <w:rPr>
-          <w:rFonts w:ascii="メイリオ" w:eastAsia="メイリオ" w:hAnsi="メイリオ" w:hint="eastAsia"/>
-          <w:lang w:eastAsia="ja-JP"/>
-        </w:rPr>
-        <w:t xml:space="preserve"> |</w:t>
+        <w:t xml:space="preserve">　　　　　　　　　 |</w:t>
       </w:r>
       <w:r>
         <w:rPr>
@@ -10040,27 +9988,13 @@
           <w:rFonts w:ascii="メイリオ" w:eastAsia="メイリオ" w:hAnsi="メイリオ" w:hint="eastAsia"/>
           <w:lang w:eastAsia="ja-JP"/>
         </w:rPr>
-        <w:t xml:space="preserve">　　　　</w:t>
-      </w:r>
-      <w:r>
-        <w:rPr>
-          <w:rFonts w:ascii="メイリオ" w:eastAsia="メイリオ" w:hAnsi="メイリオ" w:hint="eastAsia"/>
-          <w:lang w:eastAsia="ja-JP"/>
-        </w:rPr>
-        <w:t>あいに</w:t>
-      </w:r>
-      <w:r>
-        <w:rPr>
-          <w:rFonts w:ascii="メイリオ" w:eastAsia="メイリオ" w:hAnsi="メイリオ" w:hint="eastAsia"/>
-          <w:lang w:eastAsia="ja-JP"/>
-        </w:rPr>
-        <w:t>|</w:t>
+        <w:t xml:space="preserve">　　　　あいに|</w:t>
       </w:r>
     </w:p>
     <w:p>
       <w:pPr>
         <w:rPr>
-          <w:rFonts w:ascii="メイリオ" w:eastAsia="メイリオ" w:hAnsi="メイリオ" w:hint="eastAsia"/>
+          <w:rFonts w:ascii="メイリオ" w:eastAsia="メイリオ" w:hAnsi="メイリオ"/>
           <w:lang w:eastAsia="ja-JP"/>
         </w:rPr>
       </w:pPr>
@@ -10309,14 +10243,7 @@
           <w:rFonts w:ascii="メイリオ" w:eastAsia="メイリオ" w:hAnsi="メイリオ" w:hint="eastAsia"/>
           <w:lang w:eastAsia="ja-JP"/>
         </w:rPr>
-        <w:t>いっぱいの</w:t>
-      </w:r>
-      <w:r>
-        <w:rPr>
-          <w:rFonts w:ascii="メイリオ" w:eastAsia="メイリオ" w:hAnsi="メイリオ" w:hint="eastAsia"/>
-          <w:lang w:eastAsia="ja-JP"/>
-        </w:rPr>
-        <w:t xml:space="preserve">　</w:t>
+        <w:t xml:space="preserve">いっぱいの　</w:t>
       </w:r>
       <w:r>
         <w:rPr>
@@ -10429,7 +10356,7 @@
         <w:pStyle w:val="afe"/>
         <w:ind w:leftChars="0" w:left="420"/>
         <w:rPr>
-          <w:rFonts w:ascii="メイリオ" w:eastAsia="メイリオ" w:hAnsi="メイリオ" w:hint="eastAsia"/>
+          <w:rFonts w:ascii="メイリオ" w:eastAsia="メイリオ" w:hAnsi="メイリオ"/>
           <w:lang w:eastAsia="ja-JP"/>
         </w:rPr>
       </w:pPr>
@@ -10576,21 +10503,7 @@
           <w:lang w:eastAsia="ja-JP"/>
         </w:rPr>
         <w:lastRenderedPageBreak/>
-        <w:t>（</w:t>
-      </w:r>
-      <w:r>
-        <w:rPr>
-          <w:rFonts w:ascii="メイリオ" w:eastAsia="メイリオ" w:hAnsi="メイリオ" w:hint="eastAsia"/>
-          <w:lang w:eastAsia="ja-JP"/>
-        </w:rPr>
-        <w:t>おまけ：一般的な表記法</w:t>
-      </w:r>
-      <w:r>
-        <w:rPr>
-          <w:rFonts w:ascii="メイリオ" w:eastAsia="メイリオ" w:hAnsi="メイリオ" w:hint="eastAsia"/>
-          <w:lang w:eastAsia="ja-JP"/>
-        </w:rPr>
-        <w:t>）</w:t>
+        <w:t>（おまけ：一般的な表記法）</w:t>
       </w:r>
     </w:p>
     <w:p>
@@ -10734,6 +10647,7 @@
         </w:rPr>
         <w:t xml:space="preserve">         </w:t>
       </w:r>
+      <w:proofErr w:type="spellStart"/>
       <w:r>
         <w:rPr>
           <w:rFonts w:ascii="メイリオ" w:eastAsia="メイリオ" w:hAnsi="メイリオ"/>
@@ -10744,6 +10658,7 @@
         </w:rPr>
         <w:t>F#m</w:t>
       </w:r>
+      <w:proofErr w:type="spellEnd"/>
       <w:r>
         <w:rPr>
           <w:rFonts w:ascii="メイリオ" w:eastAsia="メイリオ" w:hAnsi="メイリオ"/>
@@ -10991,6 +10906,7 @@
         </w:rPr>
         <w:t xml:space="preserve">         </w:t>
       </w:r>
+      <w:proofErr w:type="spellStart"/>
       <w:r>
         <w:rPr>
           <w:rFonts w:ascii="メイリオ" w:eastAsia="メイリオ" w:hAnsi="メイリオ"/>
@@ -11001,6 +10917,7 @@
         </w:rPr>
         <w:t>F#m</w:t>
       </w:r>
+      <w:proofErr w:type="spellEnd"/>
       <w:r>
         <w:rPr>
           <w:rFonts w:ascii="メイリオ" w:eastAsia="メイリオ" w:hAnsi="メイリオ"/>
@@ -11218,6 +11135,7 @@
           <v:shape id="_x0000_s1213" type="#_x0000_t32" style="position:absolute;left:0;text-align:left;margin-left:1.35pt;margin-top:14.75pt;width:0;height:33.6pt;z-index:251768832" o:connectortype="straight"/>
         </w:pict>
       </w:r>
+      <w:proofErr w:type="spellStart"/>
       <w:r>
         <w:rPr>
           <w:rFonts w:ascii="メイリオ" w:eastAsia="メイリオ" w:hAnsi="メイリオ"/>
@@ -11228,6 +11146,7 @@
         </w:rPr>
         <w:t>F#m</w:t>
       </w:r>
+      <w:proofErr w:type="spellEnd"/>
       <w:r>
         <w:rPr>
           <w:rFonts w:ascii="メイリオ" w:eastAsia="メイリオ" w:hAnsi="メイリオ"/>
@@ -11237,6 +11156,7 @@
         </w:rPr>
         <w:t xml:space="preserve">  </w:t>
       </w:r>
+      <w:proofErr w:type="spellStart"/>
       <w:r>
         <w:rPr>
           <w:rFonts w:ascii="メイリオ" w:eastAsia="メイリオ" w:hAnsi="メイリオ"/>
@@ -11256,6 +11176,7 @@
         </w:rPr>
         <w:t>#m</w:t>
       </w:r>
+      <w:proofErr w:type="spellEnd"/>
       <w:r>
         <w:rPr>
           <w:rFonts w:ascii="メイリオ" w:eastAsia="メイリオ" w:hAnsi="メイリオ"/>
@@ -11366,6 +11287,7 @@
         </w:rPr>
         <w:t xml:space="preserve">   </w:t>
       </w:r>
+      <w:proofErr w:type="spellStart"/>
       <w:r>
         <w:rPr>
           <w:rFonts w:ascii="メイリオ" w:eastAsia="メイリオ" w:hAnsi="メイリオ"/>
@@ -11376,6 +11298,7 @@
         </w:rPr>
         <w:t>F#m</w:t>
       </w:r>
+      <w:proofErr w:type="spellEnd"/>
       <w:r>
         <w:rPr>
           <w:rFonts w:ascii="メイリオ" w:eastAsia="メイリオ" w:hAnsi="メイリオ"/>
@@ -11568,6 +11491,7 @@
           <v:shape id="_x0000_s1218" type="#_x0000_t32" style="position:absolute;left:0;text-align:left;margin-left:1.35pt;margin-top:14.75pt;width:0;height:33.6pt;z-index:251773952" o:connectortype="straight"/>
         </w:pict>
       </w:r>
+      <w:proofErr w:type="spellStart"/>
       <w:r>
         <w:rPr>
           <w:rFonts w:ascii="メイリオ" w:eastAsia="メイリオ" w:hAnsi="メイリオ"/>
@@ -11578,6 +11502,7 @@
         </w:rPr>
         <w:t>F#m</w:t>
       </w:r>
+      <w:proofErr w:type="spellEnd"/>
       <w:r>
         <w:rPr>
           <w:rFonts w:ascii="メイリオ" w:eastAsia="メイリオ" w:hAnsi="メイリオ"/>
@@ -11871,6 +11796,7 @@
           <v:shape id="_x0000_s1223" type="#_x0000_t32" style="position:absolute;left:0;text-align:left;margin-left:1.35pt;margin-top:14.75pt;width:0;height:33.6pt;z-index:251779072" o:connectortype="straight"/>
         </w:pict>
       </w:r>
+      <w:proofErr w:type="spellStart"/>
       <w:r>
         <w:rPr>
           <w:rFonts w:ascii="メイリオ" w:eastAsia="メイリオ" w:hAnsi="メイリオ"/>
@@ -11881,6 +11807,7 @@
         </w:rPr>
         <w:t>Cb</w:t>
       </w:r>
+      <w:proofErr w:type="spellEnd"/>
       <w:r>
         <w:rPr>
           <w:rFonts w:ascii="メイリオ" w:eastAsia="メイリオ" w:hAnsi="メイリオ"/>
@@ -11916,7 +11843,7 @@
           <w:szCs w:val="28"/>
           <w:lang w:eastAsia="ja-JP"/>
         </w:rPr>
-        <w:t>D</w:t>
+        <w:t>Db</w:t>
       </w:r>
       <w:r>
         <w:rPr>
@@ -11926,7 +11853,7 @@
           <w:szCs w:val="28"/>
           <w:lang w:eastAsia="ja-JP"/>
         </w:rPr>
-        <w:t>b</w:t>
+        <w:t xml:space="preserve"> </w:t>
       </w:r>
       <w:r>
         <w:rPr>
@@ -11941,11 +11868,50 @@
       <w:r>
         <w:rPr>
           <w:rFonts w:ascii="メイリオ" w:eastAsia="メイリオ" w:hAnsi="メイリオ"/>
+          <w:sz w:val="28"/>
+          <w:szCs w:val="28"/>
+          <w:lang w:eastAsia="ja-JP"/>
+        </w:rPr>
+        <w:t xml:space="preserve">  </w:t>
+      </w:r>
+      <w:r>
+        <w:rPr>
+          <w:rFonts w:ascii="メイリオ" w:eastAsia="メイリオ" w:hAnsi="メイリオ"/>
+          <w:sz w:val="28"/>
+          <w:szCs w:val="28"/>
+          <w:lang w:eastAsia="ja-JP"/>
+        </w:rPr>
+        <w:t xml:space="preserve">        </w:t>
+      </w:r>
+      <w:proofErr w:type="spellStart"/>
+      <w:r>
+        <w:rPr>
+          <w:rFonts w:ascii="メイリオ" w:eastAsia="メイリオ" w:hAnsi="メイリオ"/>
           <w:caps w:val="0"/>
           <w:sz w:val="28"/>
           <w:szCs w:val="28"/>
           <w:lang w:eastAsia="ja-JP"/>
         </w:rPr>
+        <w:t>Eb</w:t>
+      </w:r>
+      <w:r>
+        <w:rPr>
+          <w:rFonts w:ascii="メイリオ" w:eastAsia="メイリオ" w:hAnsi="メイリオ"/>
+          <w:caps w:val="0"/>
+          <w:sz w:val="28"/>
+          <w:szCs w:val="28"/>
+          <w:lang w:eastAsia="ja-JP"/>
+        </w:rPr>
+        <w:t>m</w:t>
+      </w:r>
+      <w:proofErr w:type="spellEnd"/>
+      <w:r>
+        <w:rPr>
+          <w:rFonts w:ascii="メイリオ" w:eastAsia="メイリオ" w:hAnsi="メイリオ"/>
+          <w:sz w:val="28"/>
+          <w:szCs w:val="28"/>
+          <w:lang w:eastAsia="ja-JP"/>
+        </w:rPr>
         <w:t xml:space="preserve"> </w:t>
       </w:r>
       <w:r>
@@ -11955,17 +11921,18 @@
           <w:szCs w:val="28"/>
           <w:lang w:eastAsia="ja-JP"/>
         </w:rPr>
-        <w:t xml:space="preserve">  </w:t>
-      </w:r>
-      <w:r>
-        <w:rPr>
-          <w:rFonts w:ascii="メイリオ" w:eastAsia="メイリオ" w:hAnsi="メイリオ"/>
-          <w:sz w:val="28"/>
-          <w:szCs w:val="28"/>
-          <w:lang w:eastAsia="ja-JP"/>
-        </w:rPr>
-        <w:t xml:space="preserve">        </w:t>
-      </w:r>
+        <w:t xml:space="preserve">   </w:t>
+      </w:r>
+      <w:r>
+        <w:rPr>
+          <w:rFonts w:ascii="メイリオ" w:eastAsia="メイリオ" w:hAnsi="メイリオ"/>
+          <w:sz w:val="28"/>
+          <w:szCs w:val="28"/>
+          <w:lang w:eastAsia="ja-JP"/>
+        </w:rPr>
+        <w:t xml:space="preserve"> </w:t>
+      </w:r>
+      <w:proofErr w:type="spellStart"/>
       <w:r>
         <w:rPr>
           <w:rFonts w:ascii="メイリオ" w:eastAsia="メイリオ" w:hAnsi="メイリオ"/>
@@ -11974,7 +11941,26 @@
           <w:szCs w:val="28"/>
           <w:lang w:eastAsia="ja-JP"/>
         </w:rPr>
-        <w:t>E</w:t>
+        <w:t>Cb</w:t>
+      </w:r>
+      <w:proofErr w:type="spellEnd"/>
+      <w:r>
+        <w:rPr>
+          <w:rFonts w:ascii="メイリオ" w:eastAsia="メイリオ" w:hAnsi="メイリオ"/>
+          <w:sz w:val="28"/>
+          <w:szCs w:val="28"/>
+          <w:lang w:eastAsia="ja-JP"/>
+        </w:rPr>
+        <w:t xml:space="preserve"> </w:t>
+      </w:r>
+      <w:r>
+        <w:rPr>
+          <w:rFonts w:ascii="メイリオ" w:eastAsia="メイリオ" w:hAnsi="メイリオ"/>
+          <w:sz w:val="28"/>
+          <w:szCs w:val="28"/>
+          <w:lang w:eastAsia="ja-JP"/>
+        </w:rPr>
+        <w:t xml:space="preserve">    </w:t>
       </w:r>
       <w:r>
         <w:rPr>
@@ -11984,7 +11970,16 @@
           <w:szCs w:val="28"/>
           <w:lang w:eastAsia="ja-JP"/>
         </w:rPr>
-        <w:t>b</w:t>
+        <w:t>Gb</w:t>
+      </w:r>
+      <w:r>
+        <w:rPr>
+          <w:rFonts w:ascii="メイリオ" w:eastAsia="メイリオ" w:hAnsi="メイリオ"/>
+          <w:sz w:val="28"/>
+          <w:szCs w:val="28"/>
+          <w:lang w:eastAsia="ja-JP"/>
+        </w:rPr>
+        <w:t xml:space="preserve">     </w:t>
       </w:r>
       <w:r>
         <w:rPr>
@@ -11994,170 +11989,58 @@
           <w:szCs w:val="28"/>
           <w:lang w:eastAsia="ja-JP"/>
         </w:rPr>
+        <w:t>Bb</w:t>
+      </w:r>
+      <w:r>
+        <w:rPr>
+          <w:rFonts w:ascii="メイリオ" w:eastAsia="メイリオ" w:hAnsi="メイリオ"/>
+          <w:caps w:val="0"/>
+          <w:sz w:val="28"/>
+          <w:szCs w:val="28"/>
+          <w:lang w:eastAsia="ja-JP"/>
+        </w:rPr>
+        <w:t>7</w:t>
+      </w:r>
+      <w:r>
+        <w:rPr>
+          <w:rFonts w:ascii="メイリオ" w:eastAsia="メイリオ" w:hAnsi="メイリオ"/>
+          <w:sz w:val="28"/>
+          <w:szCs w:val="28"/>
+          <w:lang w:eastAsia="ja-JP"/>
+        </w:rPr>
+        <w:t xml:space="preserve"> </w:t>
+      </w:r>
+      <w:r>
+        <w:rPr>
+          <w:rFonts w:ascii="メイリオ" w:eastAsia="メイリオ" w:hAnsi="メイリオ" w:hint="eastAsia"/>
+          <w:sz w:val="28"/>
+          <w:szCs w:val="28"/>
+          <w:lang w:eastAsia="ja-JP"/>
+        </w:rPr>
+        <w:t xml:space="preserve"> </w:t>
+      </w:r>
+      <w:proofErr w:type="spellStart"/>
+      <w:r>
+        <w:rPr>
+          <w:rFonts w:ascii="メイリオ" w:eastAsia="メイリオ" w:hAnsi="メイリオ"/>
+          <w:caps w:val="0"/>
+          <w:sz w:val="28"/>
+          <w:szCs w:val="28"/>
+          <w:lang w:eastAsia="ja-JP"/>
+        </w:rPr>
+        <w:t>Eb</w:t>
+      </w:r>
+      <w:r>
+        <w:rPr>
+          <w:rFonts w:ascii="メイリオ" w:eastAsia="メイリオ" w:hAnsi="メイリオ"/>
+          <w:caps w:val="0"/>
+          <w:sz w:val="28"/>
+          <w:szCs w:val="28"/>
+          <w:lang w:eastAsia="ja-JP"/>
+        </w:rPr>
         <w:t>m</w:t>
       </w:r>
-      <w:r>
-        <w:rPr>
-          <w:rFonts w:ascii="メイリオ" w:eastAsia="メイリオ" w:hAnsi="メイリオ"/>
-          <w:sz w:val="28"/>
-          <w:szCs w:val="28"/>
-          <w:lang w:eastAsia="ja-JP"/>
-        </w:rPr>
-        <w:t xml:space="preserve"> </w:t>
-      </w:r>
-      <w:r>
-        <w:rPr>
-          <w:rFonts w:ascii="メイリオ" w:eastAsia="メイリオ" w:hAnsi="メイリオ"/>
-          <w:sz w:val="28"/>
-          <w:szCs w:val="28"/>
-          <w:lang w:eastAsia="ja-JP"/>
-        </w:rPr>
-        <w:t xml:space="preserve">   </w:t>
-      </w:r>
-      <w:r>
-        <w:rPr>
-          <w:rFonts w:ascii="メイリオ" w:eastAsia="メイリオ" w:hAnsi="メイリオ"/>
-          <w:sz w:val="28"/>
-          <w:szCs w:val="28"/>
-          <w:lang w:eastAsia="ja-JP"/>
-        </w:rPr>
-        <w:t xml:space="preserve"> </w:t>
-      </w:r>
-      <w:r>
-        <w:rPr>
-          <w:rFonts w:ascii="メイリオ" w:eastAsia="メイリオ" w:hAnsi="メイリオ"/>
-          <w:caps w:val="0"/>
-          <w:sz w:val="28"/>
-          <w:szCs w:val="28"/>
-          <w:lang w:eastAsia="ja-JP"/>
-        </w:rPr>
-        <w:t>Cb</w:t>
-      </w:r>
-      <w:r>
-        <w:rPr>
-          <w:rFonts w:ascii="メイリオ" w:eastAsia="メイリオ" w:hAnsi="メイリオ"/>
-          <w:sz w:val="28"/>
-          <w:szCs w:val="28"/>
-          <w:lang w:eastAsia="ja-JP"/>
-        </w:rPr>
-        <w:t xml:space="preserve"> </w:t>
-      </w:r>
-      <w:r>
-        <w:rPr>
-          <w:rFonts w:ascii="メイリオ" w:eastAsia="メイリオ" w:hAnsi="メイリオ"/>
-          <w:sz w:val="28"/>
-          <w:szCs w:val="28"/>
-          <w:lang w:eastAsia="ja-JP"/>
-        </w:rPr>
-        <w:t xml:space="preserve">    </w:t>
-      </w:r>
-      <w:r>
-        <w:rPr>
-          <w:rFonts w:ascii="メイリオ" w:eastAsia="メイリオ" w:hAnsi="メイリオ"/>
-          <w:caps w:val="0"/>
-          <w:sz w:val="28"/>
-          <w:szCs w:val="28"/>
-          <w:lang w:eastAsia="ja-JP"/>
-        </w:rPr>
-        <w:t>G</w:t>
-      </w:r>
-      <w:r>
-        <w:rPr>
-          <w:rFonts w:ascii="メイリオ" w:eastAsia="メイリオ" w:hAnsi="メイリオ"/>
-          <w:caps w:val="0"/>
-          <w:sz w:val="28"/>
-          <w:szCs w:val="28"/>
-          <w:lang w:eastAsia="ja-JP"/>
-        </w:rPr>
-        <w:t>b</w:t>
-      </w:r>
-      <w:r>
-        <w:rPr>
-          <w:rFonts w:ascii="メイリオ" w:eastAsia="メイリオ" w:hAnsi="メイリオ"/>
-          <w:sz w:val="28"/>
-          <w:szCs w:val="28"/>
-          <w:lang w:eastAsia="ja-JP"/>
-        </w:rPr>
-        <w:t xml:space="preserve">     </w:t>
-      </w:r>
-      <w:r>
-        <w:rPr>
-          <w:rFonts w:ascii="メイリオ" w:eastAsia="メイリオ" w:hAnsi="メイリオ"/>
-          <w:caps w:val="0"/>
-          <w:sz w:val="28"/>
-          <w:szCs w:val="28"/>
-          <w:lang w:eastAsia="ja-JP"/>
-        </w:rPr>
-        <w:t>B</w:t>
-      </w:r>
-      <w:r>
-        <w:rPr>
-          <w:rFonts w:ascii="メイリオ" w:eastAsia="メイリオ" w:hAnsi="メイリオ"/>
-          <w:caps w:val="0"/>
-          <w:sz w:val="28"/>
-          <w:szCs w:val="28"/>
-          <w:lang w:eastAsia="ja-JP"/>
-        </w:rPr>
-        <w:t>b</w:t>
-      </w:r>
-      <w:r>
-        <w:rPr>
-          <w:rFonts w:ascii="メイリオ" w:eastAsia="メイリオ" w:hAnsi="メイリオ"/>
-          <w:caps w:val="0"/>
-          <w:sz w:val="28"/>
-          <w:szCs w:val="28"/>
-          <w:lang w:eastAsia="ja-JP"/>
-        </w:rPr>
-        <w:t>7</w:t>
-      </w:r>
-      <w:r>
-        <w:rPr>
-          <w:rFonts w:ascii="メイリオ" w:eastAsia="メイリオ" w:hAnsi="メイリオ"/>
-          <w:sz w:val="28"/>
-          <w:szCs w:val="28"/>
-          <w:lang w:eastAsia="ja-JP"/>
-        </w:rPr>
-        <w:t xml:space="preserve"> </w:t>
-      </w:r>
-      <w:r>
-        <w:rPr>
-          <w:rFonts w:ascii="メイリオ" w:eastAsia="メイリオ" w:hAnsi="メイリオ" w:hint="eastAsia"/>
-          <w:sz w:val="28"/>
-          <w:szCs w:val="28"/>
-          <w:lang w:eastAsia="ja-JP"/>
-        </w:rPr>
-        <w:t xml:space="preserve"> </w:t>
-      </w:r>
-      <w:r>
-        <w:rPr>
-          <w:rFonts w:ascii="メイリオ" w:eastAsia="メイリオ" w:hAnsi="メイリオ"/>
-          <w:caps w:val="0"/>
-          <w:sz w:val="28"/>
-          <w:szCs w:val="28"/>
-          <w:lang w:eastAsia="ja-JP"/>
-        </w:rPr>
-        <w:t>E</w:t>
-      </w:r>
-      <w:r>
-        <w:rPr>
-          <w:rFonts w:ascii="メイリオ" w:eastAsia="メイリオ" w:hAnsi="メイリオ"/>
-          <w:caps w:val="0"/>
-          <w:sz w:val="28"/>
-          <w:szCs w:val="28"/>
-          <w:lang w:eastAsia="ja-JP"/>
-        </w:rPr>
-        <w:t>b</w:t>
-      </w:r>
-      <w:r>
-        <w:rPr>
-          <w:rFonts w:ascii="メイリオ" w:eastAsia="メイリオ" w:hAnsi="メイリオ"/>
-          <w:caps w:val="0"/>
-          <w:sz w:val="28"/>
-          <w:szCs w:val="28"/>
-          <w:lang w:eastAsia="ja-JP"/>
-        </w:rPr>
-        <w:t>m</w:t>
-      </w:r>
+      <w:proofErr w:type="spellEnd"/>
       <w:r>
         <w:rPr>
           <w:rFonts w:ascii="メイリオ" w:eastAsia="メイリオ" w:hAnsi="メイリオ"/>
@@ -12274,6 +12157,7 @@
           <v:shape id="_x0000_s1232" type="#_x0000_t32" style="position:absolute;left:0;text-align:left;margin-left:399.45pt;margin-top:13.55pt;width:0;height:33.6pt;z-index:251788288" o:connectortype="straight"/>
         </w:pict>
       </w:r>
+      <w:proofErr w:type="spellStart"/>
       <w:r>
         <w:rPr>
           <w:rFonts w:ascii="メイリオ" w:eastAsia="メイリオ" w:hAnsi="メイリオ"/>
@@ -12284,6 +12168,7 @@
         </w:rPr>
         <w:t>Cb</w:t>
       </w:r>
+      <w:proofErr w:type="spellEnd"/>
       <w:r>
         <w:rPr>
           <w:rFonts w:ascii="メイリオ" w:eastAsia="メイリオ" w:hAnsi="メイリオ"/>
@@ -12349,7 +12234,25 @@
           <w:szCs w:val="28"/>
           <w:lang w:eastAsia="ja-JP"/>
         </w:rPr>
-        <w:t>D</w:t>
+        <w:t>Db</w:t>
+      </w:r>
+      <w:r>
+        <w:rPr>
+          <w:rFonts w:ascii="メイリオ" w:eastAsia="メイリオ" w:hAnsi="メイリオ"/>
+          <w:sz w:val="28"/>
+          <w:szCs w:val="28"/>
+          <w:lang w:eastAsia="ja-JP"/>
+        </w:rPr>
+        <w:t xml:space="preserve">         </w:t>
+      </w:r>
+      <w:r>
+        <w:rPr>
+          <w:rFonts w:ascii="メイリオ" w:eastAsia="メイリオ" w:hAnsi="メイリオ"/>
+          <w:sz w:val="28"/>
+          <w:szCs w:val="28"/>
+          <w:lang w:eastAsia="ja-JP"/>
+        </w:rPr>
+        <w:t xml:space="preserve">   </w:t>
       </w:r>
       <w:r>
         <w:rPr>
@@ -12359,17 +12262,49 @@
           <w:szCs w:val="28"/>
           <w:lang w:eastAsia="ja-JP"/>
         </w:rPr>
+        <w:t>G</w:t>
+      </w:r>
+      <w:r>
+        <w:rPr>
+          <w:rFonts w:ascii="メイリオ" w:eastAsia="メイリオ" w:hAnsi="メイリオ"/>
+          <w:caps w:val="0"/>
+          <w:sz w:val="28"/>
+          <w:szCs w:val="28"/>
+          <w:lang w:eastAsia="ja-JP"/>
+        </w:rPr>
         <w:t>b</w:t>
       </w:r>
       <w:r>
         <w:rPr>
           <w:rFonts w:ascii="メイリオ" w:eastAsia="メイリオ" w:hAnsi="メイリオ"/>
-          <w:sz w:val="28"/>
-          <w:szCs w:val="28"/>
-          <w:lang w:eastAsia="ja-JP"/>
-        </w:rPr>
-        <w:t xml:space="preserve">         </w:t>
-      </w:r>
+          <w:caps w:val="0"/>
+          <w:sz w:val="28"/>
+          <w:szCs w:val="28"/>
+          <w:lang w:eastAsia="ja-JP"/>
+        </w:rPr>
+        <w:t xml:space="preserve">  </w:t>
+      </w:r>
+      <w:r>
+        <w:rPr>
+          <w:rFonts w:ascii="メイリオ" w:eastAsia="メイリオ" w:hAnsi="メイリオ"/>
+          <w:sz w:val="28"/>
+          <w:szCs w:val="28"/>
+          <w:lang w:eastAsia="ja-JP"/>
+        </w:rPr>
+        <w:t xml:space="preserve">     </w:t>
+      </w:r>
+      <w:proofErr w:type="spellStart"/>
+      <w:r>
+        <w:rPr>
+          <w:rFonts w:ascii="メイリオ" w:eastAsia="メイリオ" w:hAnsi="メイリオ"/>
+          <w:caps w:val="0"/>
+          <w:sz w:val="28"/>
+          <w:szCs w:val="28"/>
+          <w:lang w:eastAsia="ja-JP"/>
+        </w:rPr>
+        <w:t>Ebm</w:t>
+      </w:r>
+      <w:proofErr w:type="spellEnd"/>
       <w:r>
         <w:rPr>
           <w:rFonts w:ascii="メイリオ" w:eastAsia="メイリオ" w:hAnsi="メイリオ"/>
@@ -12387,7 +12322,7 @@
           <w:szCs w:val="28"/>
           <w:lang w:eastAsia="ja-JP"/>
         </w:rPr>
-        <w:t>G</w:t>
+        <w:t>A</w:t>
       </w:r>
       <w:r>
         <w:rPr>
@@ -12402,21 +12337,41 @@
       <w:r>
         <w:rPr>
           <w:rFonts w:ascii="メイリオ" w:eastAsia="メイリオ" w:hAnsi="メイリオ"/>
+          <w:sz w:val="28"/>
+          <w:szCs w:val="28"/>
+          <w:lang w:eastAsia="ja-JP"/>
+        </w:rPr>
+        <w:t>7</w:t>
+      </w:r>
+      <w:r>
+        <w:rPr>
+          <w:rFonts w:ascii="メイリオ" w:eastAsia="メイリオ" w:hAnsi="メイリオ"/>
+          <w:sz w:val="28"/>
+          <w:szCs w:val="28"/>
+          <w:lang w:eastAsia="ja-JP"/>
+        </w:rPr>
+        <w:t xml:space="preserve">   </w:t>
+      </w:r>
+      <w:proofErr w:type="spellStart"/>
+      <w:r>
+        <w:rPr>
+          <w:rFonts w:ascii="メイリオ" w:eastAsia="メイリオ" w:hAnsi="メイリオ"/>
           <w:caps w:val="0"/>
           <w:sz w:val="28"/>
           <w:szCs w:val="28"/>
           <w:lang w:eastAsia="ja-JP"/>
         </w:rPr>
-        <w:t xml:space="preserve">  </w:t>
-      </w:r>
-      <w:r>
-        <w:rPr>
-          <w:rFonts w:ascii="メイリオ" w:eastAsia="メイリオ" w:hAnsi="メイリオ"/>
-          <w:sz w:val="28"/>
-          <w:szCs w:val="28"/>
-          <w:lang w:eastAsia="ja-JP"/>
-        </w:rPr>
-        <w:t xml:space="preserve">     </w:t>
+        <w:t>Cb</w:t>
+      </w:r>
+      <w:proofErr w:type="spellEnd"/>
+      <w:r>
+        <w:rPr>
+          <w:rFonts w:ascii="メイリオ" w:eastAsia="メイリオ" w:hAnsi="メイリオ"/>
+          <w:sz w:val="28"/>
+          <w:szCs w:val="28"/>
+          <w:lang w:eastAsia="ja-JP"/>
+        </w:rPr>
+        <w:t xml:space="preserve"> </w:t>
       </w:r>
       <w:r>
         <w:rPr>
@@ -12426,113 +12381,7 @@
           <w:szCs w:val="28"/>
           <w:lang w:eastAsia="ja-JP"/>
         </w:rPr>
-        <w:t>E</w:t>
-      </w:r>
-      <w:r>
-        <w:rPr>
-          <w:rFonts w:ascii="メイリオ" w:eastAsia="メイリオ" w:hAnsi="メイリオ"/>
-          <w:caps w:val="0"/>
-          <w:sz w:val="28"/>
-          <w:szCs w:val="28"/>
-          <w:lang w:eastAsia="ja-JP"/>
-        </w:rPr>
-        <w:t>b</w:t>
-      </w:r>
-      <w:r>
-        <w:rPr>
-          <w:rFonts w:ascii="メイリオ" w:eastAsia="メイリオ" w:hAnsi="メイリオ"/>
-          <w:caps w:val="0"/>
-          <w:sz w:val="28"/>
-          <w:szCs w:val="28"/>
-          <w:lang w:eastAsia="ja-JP"/>
-        </w:rPr>
-        <w:t>m</w:t>
-      </w:r>
-      <w:r>
-        <w:rPr>
-          <w:rFonts w:ascii="メイリオ" w:eastAsia="メイリオ" w:hAnsi="メイリオ"/>
-          <w:sz w:val="28"/>
-          <w:szCs w:val="28"/>
-          <w:lang w:eastAsia="ja-JP"/>
-        </w:rPr>
-        <w:t xml:space="preserve">   </w:t>
-      </w:r>
-      <w:r>
-        <w:rPr>
-          <w:rFonts w:ascii="メイリオ" w:eastAsia="メイリオ" w:hAnsi="メイリオ"/>
-          <w:caps w:val="0"/>
-          <w:sz w:val="28"/>
-          <w:szCs w:val="28"/>
-          <w:lang w:eastAsia="ja-JP"/>
-        </w:rPr>
-        <w:t>A</w:t>
-      </w:r>
-      <w:r>
-        <w:rPr>
-          <w:rFonts w:ascii="メイリオ" w:eastAsia="メイリオ" w:hAnsi="メイリオ"/>
-          <w:caps w:val="0"/>
-          <w:sz w:val="28"/>
-          <w:szCs w:val="28"/>
-          <w:lang w:eastAsia="ja-JP"/>
-        </w:rPr>
-        <w:t>b</w:t>
-      </w:r>
-      <w:r>
-        <w:rPr>
-          <w:rFonts w:ascii="メイリオ" w:eastAsia="メイリオ" w:hAnsi="メイリオ"/>
-          <w:sz w:val="28"/>
-          <w:szCs w:val="28"/>
-          <w:lang w:eastAsia="ja-JP"/>
-        </w:rPr>
-        <w:t>7</w:t>
-      </w:r>
-      <w:r>
-        <w:rPr>
-          <w:rFonts w:ascii="メイリオ" w:eastAsia="メイリオ" w:hAnsi="メイリオ"/>
-          <w:sz w:val="28"/>
-          <w:szCs w:val="28"/>
-          <w:lang w:eastAsia="ja-JP"/>
-        </w:rPr>
-        <w:t xml:space="preserve">   </w:t>
-      </w:r>
-      <w:r>
-        <w:rPr>
-          <w:rFonts w:ascii="メイリオ" w:eastAsia="メイリオ" w:hAnsi="メイリオ"/>
-          <w:caps w:val="0"/>
-          <w:sz w:val="28"/>
-          <w:szCs w:val="28"/>
-          <w:lang w:eastAsia="ja-JP"/>
-        </w:rPr>
-        <w:t>Cb</w:t>
-      </w:r>
-      <w:r>
-        <w:rPr>
-          <w:rFonts w:ascii="メイリオ" w:eastAsia="メイリオ" w:hAnsi="メイリオ"/>
-          <w:sz w:val="28"/>
-          <w:szCs w:val="28"/>
-          <w:lang w:eastAsia="ja-JP"/>
-        </w:rPr>
-        <w:t xml:space="preserve"> </w:t>
-      </w:r>
-      <w:r>
-        <w:rPr>
-          <w:rFonts w:ascii="メイリオ" w:eastAsia="メイリオ" w:hAnsi="メイリオ"/>
-          <w:caps w:val="0"/>
-          <w:sz w:val="28"/>
-          <w:szCs w:val="28"/>
-          <w:lang w:eastAsia="ja-JP"/>
-        </w:rPr>
-        <w:t>D</w:t>
-      </w:r>
-      <w:r>
-        <w:rPr>
-          <w:rFonts w:ascii="メイリオ" w:eastAsia="メイリオ" w:hAnsi="メイリオ"/>
-          <w:caps w:val="0"/>
-          <w:sz w:val="28"/>
-          <w:szCs w:val="28"/>
-          <w:lang w:eastAsia="ja-JP"/>
-        </w:rPr>
-        <w:t>b</w:t>
+        <w:t>Db</w:t>
       </w:r>
       <w:r>
         <w:rPr>
@@ -12611,13 +12460,13 @@
     <w:p>
       <w:pPr>
         <w:rPr>
-          <w:rFonts w:ascii="メイリオ" w:eastAsia="メイリオ" w:hAnsi="メイリオ" w:hint="eastAsia"/>
+          <w:rFonts w:ascii="メイリオ" w:eastAsia="メイリオ" w:hAnsi="メイリオ"/>
           <w:lang w:eastAsia="ja-JP"/>
         </w:rPr>
       </w:pPr>
     </w:p>
     <w:sectPr>
-      <w:footerReference w:type="default" r:id="rId22"/>
+      <w:footerReference w:type="default" r:id="rId24"/>
       <w:pgSz w:w="12240" w:h="15840"/>
       <w:pgMar w:top="1985" w:right="1701" w:bottom="1701" w:left="1701" w:header="720" w:footer="720" w:gutter="0"/>
       <w:cols w:space="720"/>
@@ -15231,6 +15080,18 @@
       <w:color w:val="808080"/>
     </w:rPr>
   </w:style>
+  <w:style w:type="character" w:styleId="aff0">
+    <w:name w:val="Unresolved Mention"/>
+    <w:basedOn w:val="a0"/>
+    <w:uiPriority w:val="99"/>
+    <w:semiHidden/>
+    <w:unhideWhenUsed/>
+    <w:rsid w:val="009C6DED"/>
+    <w:rPr>
+      <w:color w:val="605E5C"/>
+      <w:shd w:val="clear" w:color="auto" w:fill="E1DFDD"/>
+    </w:rPr>
+  </w:style>
 </w:styles>
 </file>
 

</xml_diff>